<commit_message>
Fixing application text logic
</commit_message>
<xml_diff>
--- a/final prezent/referat_Maria_Ksen_Nikolay_v3.docx
+++ b/final prezent/referat_Maria_Ksen_Nikolay_v3.docx
@@ -292,6 +292,7 @@
           <w:docPartUnique/>
         </w:docPartObj>
       </w:sdtPr>
+      <w:sdtEndPr/>
       <w:sdtContent>
         <w:p>
           <w:pPr>
@@ -903,7 +904,7 @@
                 <v:shape id="_x0000_i1025" type="#_x0000_t75" style="width:19.5pt;height:22.5pt" o:ole="">
                   <v:imagedata r:id="rId9" o:title=""/>
                 </v:shape>
-                <o:OLEObject Type="Embed" ProgID="Equation.DSMT4" ShapeID="_x0000_i1025" DrawAspect="Content" ObjectID="_1465152374" r:id="rId10"/>
+                <o:OLEObject Type="Embed" ProgID="Equation.DSMT4" ShapeID="_x0000_i1025" DrawAspect="Content" ObjectID="_1465159663" r:id="rId10"/>
               </w:object>
             </w:r>
             <w:r>
@@ -925,7 +926,7 @@
                 <v:shape id="_x0000_i1026" type="#_x0000_t75" style="width:15.75pt;height:22.5pt" o:ole="">
                   <v:imagedata r:id="rId11" o:title=""/>
                 </v:shape>
-                <o:OLEObject Type="Embed" ProgID="Equation.DSMT4" ShapeID="_x0000_i1026" DrawAspect="Content" ObjectID="_1465152375" r:id="rId12"/>
+                <o:OLEObject Type="Embed" ProgID="Equation.DSMT4" ShapeID="_x0000_i1026" DrawAspect="Content" ObjectID="_1465159664" r:id="rId12"/>
               </w:object>
             </w:r>
             <w:r>
@@ -947,7 +948,7 @@
                 <v:shape id="_x0000_i1027" type="#_x0000_t75" style="width:17.25pt;height:24pt" o:ole="">
                   <v:imagedata r:id="rId13" o:title=""/>
                 </v:shape>
-                <o:OLEObject Type="Embed" ProgID="Equation.DSMT4" ShapeID="_x0000_i1027" DrawAspect="Content" ObjectID="_1465152376" r:id="rId14"/>
+                <o:OLEObject Type="Embed" ProgID="Equation.DSMT4" ShapeID="_x0000_i1027" DrawAspect="Content" ObjectID="_1465159665" r:id="rId14"/>
               </w:object>
             </w:r>
             <w:r>
@@ -961,7 +962,7 @@
                 <v:shape id="_x0000_i1028" type="#_x0000_t75" style="width:17.25pt;height:22.5pt" o:ole="">
                   <v:imagedata r:id="rId15" o:title=""/>
                 </v:shape>
-                <o:OLEObject Type="Embed" ProgID="Equation.DSMT4" ShapeID="_x0000_i1028" DrawAspect="Content" ObjectID="_1465152377" r:id="rId16"/>
+                <o:OLEObject Type="Embed" ProgID="Equation.DSMT4" ShapeID="_x0000_i1028" DrawAspect="Content" ObjectID="_1465159666" r:id="rId16"/>
               </w:object>
             </w:r>
             <w:r>
@@ -983,7 +984,7 @@
                 <v:shape id="_x0000_i1029" type="#_x0000_t75" style="width:15.75pt;height:22.5pt" o:ole="">
                   <v:imagedata r:id="rId17" o:title=""/>
                 </v:shape>
-                <o:OLEObject Type="Embed" ProgID="Equation.DSMT4" ShapeID="_x0000_i1029" DrawAspect="Content" ObjectID="_1465152378" r:id="rId18"/>
+                <o:OLEObject Type="Embed" ProgID="Equation.DSMT4" ShapeID="_x0000_i1029" DrawAspect="Content" ObjectID="_1465159667" r:id="rId18"/>
               </w:object>
             </w:r>
             <w:r>
@@ -1005,7 +1006,7 @@
                 <v:shape id="_x0000_i1030" type="#_x0000_t75" style="width:15.75pt;height:22.5pt" o:ole="">
                   <v:imagedata r:id="rId19" o:title=""/>
                 </v:shape>
-                <o:OLEObject Type="Embed" ProgID="Equation.DSMT4" ShapeID="_x0000_i1030" DrawAspect="Content" ObjectID="_1465152379" r:id="rId20"/>
+                <o:OLEObject Type="Embed" ProgID="Equation.DSMT4" ShapeID="_x0000_i1030" DrawAspect="Content" ObjectID="_1465159668" r:id="rId20"/>
               </w:object>
             </w:r>
             <w:r>
@@ -1028,7 +1029,7 @@
                 <v:shape id="_x0000_i1031" type="#_x0000_t75" style="width:15.75pt;height:18.75pt" o:ole="">
                   <v:imagedata r:id="rId21" o:title=""/>
                 </v:shape>
-                <o:OLEObject Type="Embed" ProgID="Equation.DSMT4" ShapeID="_x0000_i1031" DrawAspect="Content" ObjectID="_1465152380" r:id="rId22"/>
+                <o:OLEObject Type="Embed" ProgID="Equation.DSMT4" ShapeID="_x0000_i1031" DrawAspect="Content" ObjectID="_1465159669" r:id="rId22"/>
               </w:object>
             </w:r>
             <w:r>
@@ -1176,7 +1177,7 @@
                 <v:shape id="_x0000_i1032" type="#_x0000_t75" style="width:15.75pt;height:18.75pt" o:ole="">
                   <v:imagedata r:id="rId21" o:title=""/>
                 </v:shape>
-                <o:OLEObject Type="Embed" ProgID="Equation.DSMT4" ShapeID="_x0000_i1032" DrawAspect="Content" ObjectID="_1465152381" r:id="rId23"/>
+                <o:OLEObject Type="Embed" ProgID="Equation.DSMT4" ShapeID="_x0000_i1032" DrawAspect="Content" ObjectID="_1465159670" r:id="rId23"/>
               </w:object>
             </w:r>
             <w:r>
@@ -1208,7 +1209,7 @@
                 <v:shape id="_x0000_i1033" type="#_x0000_t75" style="width:43.5pt;height:17.25pt" o:ole="">
                   <v:imagedata r:id="rId24" o:title=""/>
                 </v:shape>
-                <o:OLEObject Type="Embed" ProgID="Equation.DSMT4" ShapeID="_x0000_i1033" DrawAspect="Content" ObjectID="_1465152382" r:id="rId25"/>
+                <o:OLEObject Type="Embed" ProgID="Equation.DSMT4" ShapeID="_x0000_i1033" DrawAspect="Content" ObjectID="_1465159671" r:id="rId25"/>
               </w:object>
             </w:r>
             <w:r>
@@ -3912,7 +3913,7 @@
           <v:shape id="_x0000_i1034" type="#_x0000_t75" style="width:28.5pt;height:19.5pt" o:ole="">
             <v:imagedata r:id="rId27" o:title=""/>
           </v:shape>
-          <o:OLEObject Type="Embed" ProgID="Equation.DSMT4" ShapeID="_x0000_i1034" DrawAspect="Content" ObjectID="_1465152383" r:id="rId28"/>
+          <o:OLEObject Type="Embed" ProgID="Equation.DSMT4" ShapeID="_x0000_i1034" DrawAspect="Content" ObjectID="_1465159672" r:id="rId28"/>
         </w:object>
       </w:r>
       <w:r>
@@ -3935,7 +3936,7 @@
           <v:shape id="_x0000_i1035" type="#_x0000_t75" style="width:22.5pt;height:18.75pt" o:ole="">
             <v:imagedata r:id="rId29" o:title=""/>
           </v:shape>
-          <o:OLEObject Type="Embed" ProgID="Equation.DSMT4" ShapeID="_x0000_i1035" DrawAspect="Content" ObjectID="_1465152384" r:id="rId30"/>
+          <o:OLEObject Type="Embed" ProgID="Equation.DSMT4" ShapeID="_x0000_i1035" DrawAspect="Content" ObjectID="_1465159673" r:id="rId30"/>
         </w:object>
       </w:r>
       <w:r>
@@ -3958,7 +3959,7 @@
           <v:shape id="_x0000_i1036" type="#_x0000_t75" style="width:28.5pt;height:19.5pt" o:ole="">
             <v:imagedata r:id="rId27" o:title=""/>
           </v:shape>
-          <o:OLEObject Type="Embed" ProgID="Equation.DSMT4" ShapeID="_x0000_i1036" DrawAspect="Content" ObjectID="_1465152385" r:id="rId31"/>
+          <o:OLEObject Type="Embed" ProgID="Equation.DSMT4" ShapeID="_x0000_i1036" DrawAspect="Content" ObjectID="_1465159674" r:id="rId31"/>
         </w:object>
       </w:r>
       <w:r>
@@ -3981,7 +3982,7 @@
           <v:shape id="_x0000_i1037" type="#_x0000_t75" style="width:22.5pt;height:18.75pt" o:ole="">
             <v:imagedata r:id="rId29" o:title=""/>
           </v:shape>
-          <o:OLEObject Type="Embed" ProgID="Equation.DSMT4" ShapeID="_x0000_i1037" DrawAspect="Content" ObjectID="_1465152386" r:id="rId32"/>
+          <o:OLEObject Type="Embed" ProgID="Equation.DSMT4" ShapeID="_x0000_i1037" DrawAspect="Content" ObjectID="_1465159675" r:id="rId32"/>
         </w:object>
       </w:r>
       <w:r>
@@ -4023,7 +4024,7 @@
           <v:shape id="_x0000_i1038" type="#_x0000_t75" style="width:28.5pt;height:19.5pt" o:ole="">
             <v:imagedata r:id="rId27" o:title=""/>
           </v:shape>
-          <o:OLEObject Type="Embed" ProgID="Equation.DSMT4" ShapeID="_x0000_i1038" DrawAspect="Content" ObjectID="_1465152387" r:id="rId33"/>
+          <o:OLEObject Type="Embed" ProgID="Equation.DSMT4" ShapeID="_x0000_i1038" DrawAspect="Content" ObjectID="_1465159676" r:id="rId33"/>
         </w:object>
       </w:r>
       <w:r>
@@ -4046,7 +4047,7 @@
           <v:shape id="_x0000_i1039" type="#_x0000_t75" style="width:22.5pt;height:18.75pt" o:ole="">
             <v:imagedata r:id="rId29" o:title=""/>
           </v:shape>
-          <o:OLEObject Type="Embed" ProgID="Equation.DSMT4" ShapeID="_x0000_i1039" DrawAspect="Content" ObjectID="_1465152388" r:id="rId34"/>
+          <o:OLEObject Type="Embed" ProgID="Equation.DSMT4" ShapeID="_x0000_i1039" DrawAspect="Content" ObjectID="_1465159677" r:id="rId34"/>
         </w:object>
       </w:r>
       <w:r>
@@ -4159,7 +4160,7 @@
           <v:shape id="_x0000_i1040" type="#_x0000_t75" style="width:28.5pt;height:19.5pt" o:ole="">
             <v:imagedata r:id="rId27" o:title=""/>
           </v:shape>
-          <o:OLEObject Type="Embed" ProgID="Equation.DSMT4" ShapeID="_x0000_i1040" DrawAspect="Content" ObjectID="_1465152389" r:id="rId36"/>
+          <o:OLEObject Type="Embed" ProgID="Equation.DSMT4" ShapeID="_x0000_i1040" DrawAspect="Content" ObjectID="_1465159678" r:id="rId36"/>
         </w:object>
       </w:r>
       <w:r>
@@ -4179,7 +4180,7 @@
           <v:shape id="_x0000_i1041" type="#_x0000_t75" style="width:22.5pt;height:18.75pt" o:ole="">
             <v:imagedata r:id="rId29" o:title=""/>
           </v:shape>
-          <o:OLEObject Type="Embed" ProgID="Equation.DSMT4" ShapeID="_x0000_i1041" DrawAspect="Content" ObjectID="_1465152390" r:id="rId37"/>
+          <o:OLEObject Type="Embed" ProgID="Equation.DSMT4" ShapeID="_x0000_i1041" DrawAspect="Content" ObjectID="_1465159679" r:id="rId37"/>
         </w:object>
       </w:r>
       <w:r>
@@ -4314,7 +4315,7 @@
           <v:shape id="_x0000_i1042" type="#_x0000_t75" style="width:14.25pt;height:16.5pt" o:ole="">
             <v:imagedata r:id="rId9" o:title=""/>
           </v:shape>
-          <o:OLEObject Type="Embed" ProgID="Equation.DSMT4" ShapeID="_x0000_i1042" DrawAspect="Content" ObjectID="_1465152391" r:id="rId38"/>
+          <o:OLEObject Type="Embed" ProgID="Equation.DSMT4" ShapeID="_x0000_i1042" DrawAspect="Content" ObjectID="_1465159680" r:id="rId38"/>
         </w:object>
       </w:r>
       <w:r>
@@ -4335,7 +4336,7 @@
           <v:shape id="_x0000_i1043" type="#_x0000_t75" style="width:11.25pt;height:15.75pt" o:ole="">
             <v:imagedata r:id="rId11" o:title=""/>
           </v:shape>
-          <o:OLEObject Type="Embed" ProgID="Equation.DSMT4" ShapeID="_x0000_i1043" DrawAspect="Content" ObjectID="_1465152392" r:id="rId39"/>
+          <o:OLEObject Type="Embed" ProgID="Equation.DSMT4" ShapeID="_x0000_i1043" DrawAspect="Content" ObjectID="_1465159681" r:id="rId39"/>
         </w:object>
       </w:r>
       <w:r>
@@ -4356,7 +4357,7 @@
           <v:shape id="_x0000_i1044" type="#_x0000_t75" style="width:12.75pt;height:18pt" o:ole="">
             <v:imagedata r:id="rId13" o:title=""/>
           </v:shape>
-          <o:OLEObject Type="Embed" ProgID="Equation.DSMT4" ShapeID="_x0000_i1044" DrawAspect="Content" ObjectID="_1465152393" r:id="rId40"/>
+          <o:OLEObject Type="Embed" ProgID="Equation.DSMT4" ShapeID="_x0000_i1044" DrawAspect="Content" ObjectID="_1465159682" r:id="rId40"/>
         </w:object>
       </w:r>
     </w:p>
@@ -4490,7 +4491,7 @@
           <v:shape id="_x0000_i1045" type="#_x0000_t75" style="width:19.5pt;height:22.5pt" o:ole="">
             <v:imagedata r:id="rId9" o:title=""/>
           </v:shape>
-          <o:OLEObject Type="Embed" ProgID="Equation.DSMT4" ShapeID="_x0000_i1045" DrawAspect="Content" ObjectID="_1465152394" r:id="rId41"/>
+          <o:OLEObject Type="Embed" ProgID="Equation.DSMT4" ShapeID="_x0000_i1045" DrawAspect="Content" ObjectID="_1465159683" r:id="rId41"/>
         </w:object>
       </w:r>
       <w:r>
@@ -4511,7 +4512,7 @@
           <v:shape id="_x0000_i1046" type="#_x0000_t75" style="width:15.75pt;height:22.5pt" o:ole="">
             <v:imagedata r:id="rId11" o:title=""/>
           </v:shape>
-          <o:OLEObject Type="Embed" ProgID="Equation.DSMT4" ShapeID="_x0000_i1046" DrawAspect="Content" ObjectID="_1465152395" r:id="rId42"/>
+          <o:OLEObject Type="Embed" ProgID="Equation.DSMT4" ShapeID="_x0000_i1046" DrawAspect="Content" ObjectID="_1465159684" r:id="rId42"/>
         </w:object>
       </w:r>
       <w:r>
@@ -4532,7 +4533,7 @@
           <v:shape id="_x0000_i1047" type="#_x0000_t75" style="width:17.25pt;height:24pt" o:ole="">
             <v:imagedata r:id="rId13" o:title=""/>
           </v:shape>
-          <o:OLEObject Type="Embed" ProgID="Equation.DSMT4" ShapeID="_x0000_i1047" DrawAspect="Content" ObjectID="_1465152396" r:id="rId43"/>
+          <o:OLEObject Type="Embed" ProgID="Equation.DSMT4" ShapeID="_x0000_i1047" DrawAspect="Content" ObjectID="_1465159685" r:id="rId43"/>
         </w:object>
       </w:r>
       <w:r>
@@ -4545,7 +4546,7 @@
           <v:shape id="_x0000_i1048" type="#_x0000_t75" style="width:17.25pt;height:22.5pt" o:ole="">
             <v:imagedata r:id="rId15" o:title=""/>
           </v:shape>
-          <o:OLEObject Type="Embed" ProgID="Equation.DSMT4" ShapeID="_x0000_i1048" DrawAspect="Content" ObjectID="_1465152397" r:id="rId44"/>
+          <o:OLEObject Type="Embed" ProgID="Equation.DSMT4" ShapeID="_x0000_i1048" DrawAspect="Content" ObjectID="_1465159686" r:id="rId44"/>
         </w:object>
       </w:r>
       <w:r>
@@ -4566,7 +4567,7 @@
           <v:shape id="_x0000_i1049" type="#_x0000_t75" style="width:15.75pt;height:22.5pt" o:ole="">
             <v:imagedata r:id="rId17" o:title=""/>
           </v:shape>
-          <o:OLEObject Type="Embed" ProgID="Equation.DSMT4" ShapeID="_x0000_i1049" DrawAspect="Content" ObjectID="_1465152398" r:id="rId45"/>
+          <o:OLEObject Type="Embed" ProgID="Equation.DSMT4" ShapeID="_x0000_i1049" DrawAspect="Content" ObjectID="_1465159687" r:id="rId45"/>
         </w:object>
       </w:r>
       <w:r>
@@ -4587,7 +4588,7 @@
           <v:shape id="_x0000_i1050" type="#_x0000_t75" style="width:15.75pt;height:22.5pt" o:ole="">
             <v:imagedata r:id="rId19" o:title=""/>
           </v:shape>
-          <o:OLEObject Type="Embed" ProgID="Equation.DSMT4" ShapeID="_x0000_i1050" DrawAspect="Content" ObjectID="_1465152399" r:id="rId46"/>
+          <o:OLEObject Type="Embed" ProgID="Equation.DSMT4" ShapeID="_x0000_i1050" DrawAspect="Content" ObjectID="_1465159688" r:id="rId46"/>
         </w:object>
       </w:r>
       <w:r>
@@ -4609,7 +4610,7 @@
           <v:shape id="_x0000_i1051" type="#_x0000_t75" style="width:15.75pt;height:18.75pt" o:ole="">
             <v:imagedata r:id="rId21" o:title=""/>
           </v:shape>
-          <o:OLEObject Type="Embed" ProgID="Equation.DSMT4" ShapeID="_x0000_i1051" DrawAspect="Content" ObjectID="_1465152400" r:id="rId47"/>
+          <o:OLEObject Type="Embed" ProgID="Equation.DSMT4" ShapeID="_x0000_i1051" DrawAspect="Content" ObjectID="_1465159689" r:id="rId47"/>
         </w:object>
       </w:r>
       <w:r>
@@ -5076,7 +5077,7 @@
           <v:shape id="_x0000_i1052" type="#_x0000_t75" style="width:12.75pt;height:11.25pt" o:ole="">
             <v:imagedata r:id="rId48" o:title=""/>
           </v:shape>
-          <o:OLEObject Type="Embed" ProgID="Equation.DSMT4" ShapeID="_x0000_i1052" DrawAspect="Content" ObjectID="_1465152401" r:id="rId49"/>
+          <o:OLEObject Type="Embed" ProgID="Equation.DSMT4" ShapeID="_x0000_i1052" DrawAspect="Content" ObjectID="_1465159690" r:id="rId49"/>
         </w:object>
       </w:r>
       <w:r>
@@ -5103,7 +5104,7 @@
           <v:shape id="_x0000_i1053" type="#_x0000_t75" style="width:9.75pt;height:14.25pt" o:ole="">
             <v:imagedata r:id="rId50" o:title=""/>
           </v:shape>
-          <o:OLEObject Type="Embed" ProgID="Equation.DSMT4" ShapeID="_x0000_i1053" DrawAspect="Content" ObjectID="_1465152402" r:id="rId51"/>
+          <o:OLEObject Type="Embed" ProgID="Equation.DSMT4" ShapeID="_x0000_i1053" DrawAspect="Content" ObjectID="_1465159691" r:id="rId51"/>
         </w:object>
       </w:r>
       <w:r>
@@ -5137,7 +5138,7 @@
           <v:shape id="_x0000_i1054" type="#_x0000_t75" style="width:23.25pt;height:15.75pt" o:ole="">
             <v:imagedata r:id="rId27" o:title=""/>
           </v:shape>
-          <o:OLEObject Type="Embed" ProgID="Equation.DSMT4" ShapeID="_x0000_i1054" DrawAspect="Content" ObjectID="_1465152403" r:id="rId52"/>
+          <o:OLEObject Type="Embed" ProgID="Equation.DSMT4" ShapeID="_x0000_i1054" DrawAspect="Content" ObjectID="_1465159692" r:id="rId52"/>
         </w:object>
       </w:r>
       <w:r>
@@ -5185,7 +5186,7 @@
           <v:shape id="_x0000_i1055" type="#_x0000_t75" style="width:9.75pt;height:11.25pt" o:ole="">
             <v:imagedata r:id="rId53" o:title=""/>
           </v:shape>
-          <o:OLEObject Type="Embed" ProgID="Equation.DSMT4" ShapeID="_x0000_i1055" DrawAspect="Content" ObjectID="_1465152404" r:id="rId54"/>
+          <o:OLEObject Type="Embed" ProgID="Equation.DSMT4" ShapeID="_x0000_i1055" DrawAspect="Content" ObjectID="_1465159693" r:id="rId54"/>
         </w:object>
       </w:r>
       <w:r>
@@ -5213,7 +5214,7 @@
           <v:shape id="_x0000_i1056" type="#_x0000_t75" style="width:22.5pt;height:18.75pt" o:ole="">
             <v:imagedata r:id="rId29" o:title=""/>
           </v:shape>
-          <o:OLEObject Type="Embed" ProgID="Equation.DSMT4" ShapeID="_x0000_i1056" DrawAspect="Content" ObjectID="_1465152405" r:id="rId55"/>
+          <o:OLEObject Type="Embed" ProgID="Equation.DSMT4" ShapeID="_x0000_i1056" DrawAspect="Content" ObjectID="_1465159694" r:id="rId55"/>
         </w:object>
       </w:r>
       <w:r>
@@ -5303,7 +5304,7 @@
           <v:shape id="_x0000_i1057" type="#_x0000_t75" style="width:86.25pt;height:74.25pt" o:ole="">
             <v:imagedata r:id="rId56" o:title=""/>
           </v:shape>
-          <o:OLEObject Type="Embed" ProgID="Equation.DSMT4" ShapeID="_x0000_i1057" DrawAspect="Content" ObjectID="_1465152406" r:id="rId57"/>
+          <o:OLEObject Type="Embed" ProgID="Equation.DSMT4" ShapeID="_x0000_i1057" DrawAspect="Content" ObjectID="_1465159695" r:id="rId57"/>
         </w:object>
       </w:r>
       <w:r>
@@ -5325,7 +5326,7 @@
           <v:shape id="_x0000_i1058" type="#_x0000_t75" style="width:80.25pt;height:1in" o:ole="">
             <v:imagedata r:id="rId58" o:title=""/>
           </v:shape>
-          <o:OLEObject Type="Embed" ProgID="Equation.DSMT4" ShapeID="_x0000_i1058" DrawAspect="Content" ObjectID="_1465152407" r:id="rId59"/>
+          <o:OLEObject Type="Embed" ProgID="Equation.DSMT4" ShapeID="_x0000_i1058" DrawAspect="Content" ObjectID="_1465159696" r:id="rId59"/>
         </w:object>
       </w:r>
       <w:r>
@@ -5347,7 +5348,7 @@
           <v:shape id="_x0000_i1059" type="#_x0000_t75" style="width:90pt;height:74.25pt" o:ole="">
             <v:imagedata r:id="rId60" o:title=""/>
           </v:shape>
-          <o:OLEObject Type="Embed" ProgID="Equation.DSMT4" ShapeID="_x0000_i1059" DrawAspect="Content" ObjectID="_1465152408" r:id="rId61"/>
+          <o:OLEObject Type="Embed" ProgID="Equation.DSMT4" ShapeID="_x0000_i1059" DrawAspect="Content" ObjectID="_1465159697" r:id="rId61"/>
         </w:object>
       </w:r>
       <w:r>
@@ -5399,7 +5400,7 @@
           <v:shape id="_x0000_i1060" type="#_x0000_t75" style="width:87.75pt;height:69.75pt" o:ole="">
             <v:imagedata r:id="rId62" o:title=""/>
           </v:shape>
-          <o:OLEObject Type="Embed" ProgID="Equation.DSMT4" ShapeID="_x0000_i1060" DrawAspect="Content" ObjectID="_1465152409" r:id="rId63"/>
+          <o:OLEObject Type="Embed" ProgID="Equation.DSMT4" ShapeID="_x0000_i1060" DrawAspect="Content" ObjectID="_1465159698" r:id="rId63"/>
         </w:object>
       </w:r>
       <w:r>
@@ -5421,7 +5422,7 @@
           <v:shape id="_x0000_i1061" type="#_x0000_t75" style="width:81.75pt;height:69.75pt" o:ole="">
             <v:imagedata r:id="rId64" o:title=""/>
           </v:shape>
-          <o:OLEObject Type="Embed" ProgID="Equation.DSMT4" ShapeID="_x0000_i1061" DrawAspect="Content" ObjectID="_1465152410" r:id="rId65"/>
+          <o:OLEObject Type="Embed" ProgID="Equation.DSMT4" ShapeID="_x0000_i1061" DrawAspect="Content" ObjectID="_1465159699" r:id="rId65"/>
         </w:object>
       </w:r>
       <w:r>
@@ -5443,7 +5444,7 @@
           <v:shape id="_x0000_i1062" type="#_x0000_t75" style="width:81.75pt;height:69.75pt" o:ole="">
             <v:imagedata r:id="rId66" o:title=""/>
           </v:shape>
-          <o:OLEObject Type="Embed" ProgID="Equation.DSMT4" ShapeID="_x0000_i1062" DrawAspect="Content" ObjectID="_1465152411" r:id="rId67"/>
+          <o:OLEObject Type="Embed" ProgID="Equation.DSMT4" ShapeID="_x0000_i1062" DrawAspect="Content" ObjectID="_1465159700" r:id="rId67"/>
         </w:object>
       </w:r>
     </w:p>
@@ -5497,7 +5498,7 @@
           <v:shape id="_x0000_i1063" type="#_x0000_t75" style="width:19.5pt;height:22.5pt" o:ole="">
             <v:imagedata r:id="rId9" o:title=""/>
           </v:shape>
-          <o:OLEObject Type="Embed" ProgID="Equation.DSMT4" ShapeID="_x0000_i1063" DrawAspect="Content" ObjectID="_1465152412" r:id="rId68"/>
+          <o:OLEObject Type="Embed" ProgID="Equation.DSMT4" ShapeID="_x0000_i1063" DrawAspect="Content" ObjectID="_1465159701" r:id="rId68"/>
         </w:object>
       </w:r>
       <w:r>
@@ -5519,7 +5520,7 @@
           <v:shape id="_x0000_i1064" type="#_x0000_t75" style="width:15.75pt;height:22.5pt" o:ole="">
             <v:imagedata r:id="rId11" o:title=""/>
           </v:shape>
-          <o:OLEObject Type="Embed" ProgID="Equation.DSMT4" ShapeID="_x0000_i1064" DrawAspect="Content" ObjectID="_1465152413" r:id="rId69"/>
+          <o:OLEObject Type="Embed" ProgID="Equation.DSMT4" ShapeID="_x0000_i1064" DrawAspect="Content" ObjectID="_1465159702" r:id="rId69"/>
         </w:object>
       </w:r>
       <w:r>
@@ -5541,7 +5542,7 @@
           <v:shape id="_x0000_i1065" type="#_x0000_t75" style="width:17.25pt;height:24pt" o:ole="">
             <v:imagedata r:id="rId13" o:title=""/>
           </v:shape>
-          <o:OLEObject Type="Embed" ProgID="Equation.DSMT4" ShapeID="_x0000_i1065" DrawAspect="Content" ObjectID="_1465152414" r:id="rId70"/>
+          <o:OLEObject Type="Embed" ProgID="Equation.DSMT4" ShapeID="_x0000_i1065" DrawAspect="Content" ObjectID="_1465159703" r:id="rId70"/>
         </w:object>
       </w:r>
       <w:r>
@@ -5579,7 +5580,7 @@
           <v:shape id="_x0000_i1066" type="#_x0000_t75" style="width:22.5pt;height:18.75pt" o:ole="">
             <v:imagedata r:id="rId29" o:title=""/>
           </v:shape>
-          <o:OLEObject Type="Embed" ProgID="Equation.DSMT4" ShapeID="_x0000_i1066" DrawAspect="Content" ObjectID="_1465152415" r:id="rId71"/>
+          <o:OLEObject Type="Embed" ProgID="Equation.DSMT4" ShapeID="_x0000_i1066" DrawAspect="Content" ObjectID="_1465159704" r:id="rId71"/>
         </w:object>
       </w:r>
       <w:r>
@@ -5611,7 +5612,7 @@
           <v:shape id="_x0000_i1067" type="#_x0000_t75" style="width:27pt;height:15.75pt" o:ole="">
             <v:imagedata r:id="rId72" o:title=""/>
           </v:shape>
-          <o:OLEObject Type="Embed" ProgID="Equation.DSMT4" ShapeID="_x0000_i1067" DrawAspect="Content" ObjectID="_1465152416" r:id="rId73"/>
+          <o:OLEObject Type="Embed" ProgID="Equation.DSMT4" ShapeID="_x0000_i1067" DrawAspect="Content" ObjectID="_1465159705" r:id="rId73"/>
         </w:object>
       </w:r>
       <w:r>
@@ -5633,7 +5634,7 @@
           <v:shape id="_x0000_i1068" type="#_x0000_t75" style="width:23.25pt;height:15.75pt" o:ole="">
             <v:imagedata r:id="rId27" o:title=""/>
           </v:shape>
-          <o:OLEObject Type="Embed" ProgID="Equation.DSMT4" ShapeID="_x0000_i1068" DrawAspect="Content" ObjectID="_1465152417" r:id="rId74"/>
+          <o:OLEObject Type="Embed" ProgID="Equation.DSMT4" ShapeID="_x0000_i1068" DrawAspect="Content" ObjectID="_1465159706" r:id="rId74"/>
         </w:object>
       </w:r>
       <w:r>
@@ -5655,7 +5656,7 @@
           <v:shape id="_x0000_i1069" type="#_x0000_t75" style="width:9.75pt;height:9.75pt" o:ole="">
             <v:imagedata r:id="rId75" o:title=""/>
           </v:shape>
-          <o:OLEObject Type="Embed" ProgID="Equation.DSMT4" ShapeID="_x0000_i1069" DrawAspect="Content" ObjectID="_1465152418" r:id="rId76"/>
+          <o:OLEObject Type="Embed" ProgID="Equation.DSMT4" ShapeID="_x0000_i1069" DrawAspect="Content" ObjectID="_1465159707" r:id="rId76"/>
         </w:object>
       </w:r>
       <w:r>
@@ -5677,7 +5678,7 @@
           <v:shape id="_x0000_i1070" type="#_x0000_t75" style="width:18.75pt;height:15pt" o:ole="">
             <v:imagedata r:id="rId77" o:title=""/>
           </v:shape>
-          <o:OLEObject Type="Embed" ProgID="Equation.DSMT4" ShapeID="_x0000_i1070" DrawAspect="Content" ObjectID="_1465152419" r:id="rId78"/>
+          <o:OLEObject Type="Embed" ProgID="Equation.DSMT4" ShapeID="_x0000_i1070" DrawAspect="Content" ObjectID="_1465159708" r:id="rId78"/>
         </w:object>
       </w:r>
       <w:r>
@@ -5990,7 +5991,7 @@
           <v:shape id="_x0000_i1071" type="#_x0000_t75" style="width:23.25pt;height:15.75pt" o:ole="">
             <v:imagedata r:id="rId27" o:title=""/>
           </v:shape>
-          <o:OLEObject Type="Embed" ProgID="Equation.DSMT4" ShapeID="_x0000_i1071" DrawAspect="Content" ObjectID="_1465152420" r:id="rId80"/>
+          <o:OLEObject Type="Embed" ProgID="Equation.DSMT4" ShapeID="_x0000_i1071" DrawAspect="Content" ObjectID="_1465159709" r:id="rId80"/>
         </w:object>
       </w:r>
       <w:r>
@@ -6287,7 +6288,7 @@
           <v:shape id="_x0000_i1072" type="#_x0000_t75" style="width:23.25pt;height:15.75pt" o:ole="">
             <v:imagedata r:id="rId27" o:title=""/>
           </v:shape>
-          <o:OLEObject Type="Embed" ProgID="Equation.DSMT4" ShapeID="_x0000_i1072" DrawAspect="Content" ObjectID="_1465152421" r:id="rId82"/>
+          <o:OLEObject Type="Embed" ProgID="Equation.DSMT4" ShapeID="_x0000_i1072" DrawAspect="Content" ObjectID="_1465159710" r:id="rId82"/>
         </w:object>
       </w:r>
       <w:r>
@@ -6579,7 +6580,7 @@
           <v:shape id="_x0000_i1073" type="#_x0000_t75" style="width:18.75pt;height:15pt" o:ole="">
             <v:imagedata r:id="rId77" o:title=""/>
           </v:shape>
-          <o:OLEObject Type="Embed" ProgID="Equation.DSMT4" ShapeID="_x0000_i1073" DrawAspect="Content" ObjectID="_1465152422" r:id="rId84"/>
+          <o:OLEObject Type="Embed" ProgID="Equation.DSMT4" ShapeID="_x0000_i1073" DrawAspect="Content" ObjectID="_1465159711" r:id="rId84"/>
         </w:object>
       </w:r>
       <w:r>
@@ -6645,7 +6646,7 @@
           <v:shape id="_x0000_i1074" type="#_x0000_t75" style="width:15.75pt;height:18.75pt" o:ole="">
             <v:imagedata r:id="rId21" o:title=""/>
           </v:shape>
-          <o:OLEObject Type="Embed" ProgID="Equation.DSMT4" ShapeID="_x0000_i1074" DrawAspect="Content" ObjectID="_1465152423" r:id="rId85"/>
+          <o:OLEObject Type="Embed" ProgID="Equation.DSMT4" ShapeID="_x0000_i1074" DrawAspect="Content" ObjectID="_1465159712" r:id="rId85"/>
         </w:object>
       </w:r>
       <w:r>
@@ -6676,7 +6677,7 @@
           <v:shape id="_x0000_i1075" type="#_x0000_t75" style="width:43.5pt;height:17.25pt" o:ole="">
             <v:imagedata r:id="rId24" o:title=""/>
           </v:shape>
-          <o:OLEObject Type="Embed" ProgID="Equation.DSMT4" ShapeID="_x0000_i1075" DrawAspect="Content" ObjectID="_1465152424" r:id="rId86"/>
+          <o:OLEObject Type="Embed" ProgID="Equation.DSMT4" ShapeID="_x0000_i1075" DrawAspect="Content" ObjectID="_1465159713" r:id="rId86"/>
         </w:object>
       </w:r>
       <w:r>
@@ -7213,7 +7214,7 @@
           <v:shape id="_x0000_i1076" type="#_x0000_t75" style="width:23.25pt;height:15.75pt" o:ole="">
             <v:imagedata r:id="rId27" o:title=""/>
           </v:shape>
-          <o:OLEObject Type="Embed" ProgID="Equation.DSMT4" ShapeID="_x0000_i1076" DrawAspect="Content" ObjectID="_1465152425" r:id="rId90"/>
+          <o:OLEObject Type="Embed" ProgID="Equation.DSMT4" ShapeID="_x0000_i1076" DrawAspect="Content" ObjectID="_1465159714" r:id="rId90"/>
         </w:object>
       </w:r>
       <w:r>
@@ -7593,7 +7594,7 @@
           <v:shape id="_x0000_i1077" type="#_x0000_t75" style="width:18.75pt;height:15pt" o:ole="">
             <v:imagedata r:id="rId77" o:title=""/>
           </v:shape>
-          <o:OLEObject Type="Embed" ProgID="Equation.DSMT4" ShapeID="_x0000_i1077" DrawAspect="Content" ObjectID="_1465152426" r:id="rId93"/>
+          <o:OLEObject Type="Embed" ProgID="Equation.DSMT4" ShapeID="_x0000_i1077" DrawAspect="Content" ObjectID="_1465159715" r:id="rId93"/>
         </w:object>
       </w:r>
       <w:r>
@@ -7786,7 +7787,7 @@
           <v:shape id="_x0000_i1078" type="#_x0000_t75" style="width:18.75pt;height:15pt" o:ole="">
             <v:imagedata r:id="rId77" o:title=""/>
           </v:shape>
-          <o:OLEObject Type="Embed" ProgID="Equation.DSMT4" ShapeID="_x0000_i1078" DrawAspect="Content" ObjectID="_1465152427" r:id="rId95"/>
+          <o:OLEObject Type="Embed" ProgID="Equation.DSMT4" ShapeID="_x0000_i1078" DrawAspect="Content" ObjectID="_1465159716" r:id="rId95"/>
         </w:object>
       </w:r>
       <w:r>
@@ -7976,7 +7977,7 @@
           <v:shape id="_x0000_i1079" type="#_x0000_t75" style="width:18.75pt;height:15pt" o:ole="">
             <v:imagedata r:id="rId77" o:title=""/>
           </v:shape>
-          <o:OLEObject Type="Embed" ProgID="Equation.DSMT4" ShapeID="_x0000_i1079" DrawAspect="Content" ObjectID="_1465152428" r:id="rId97"/>
+          <o:OLEObject Type="Embed" ProgID="Equation.DSMT4" ShapeID="_x0000_i1079" DrawAspect="Content" ObjectID="_1465159717" r:id="rId97"/>
         </w:object>
       </w:r>
       <w:r>
@@ -9304,7 +9305,7 @@
           <v:shape id="_x0000_i1080" type="#_x0000_t75" style="width:273.75pt;height:87pt" o:ole="">
             <v:imagedata r:id="rId100" o:title=""/>
           </v:shape>
-          <o:OLEObject Type="Embed" ProgID="Equation.DSMT4" ShapeID="_x0000_i1080" DrawAspect="Content" ObjectID="_1465152429" r:id="rId101"/>
+          <o:OLEObject Type="Embed" ProgID="Equation.DSMT4" ShapeID="_x0000_i1080" DrawAspect="Content" ObjectID="_1465159718" r:id="rId101"/>
         </w:object>
       </w:r>
     </w:p>
@@ -9352,7 +9353,7 @@
           <v:shape id="_x0000_i1081" type="#_x0000_t75" style="width:369.75pt;height:50.25pt" o:ole="">
             <v:imagedata r:id="rId102" o:title=""/>
           </v:shape>
-          <o:OLEObject Type="Embed" ProgID="Equation.DSMT4" ShapeID="_x0000_i1081" DrawAspect="Content" ObjectID="_1465152430" r:id="rId103"/>
+          <o:OLEObject Type="Embed" ProgID="Equation.DSMT4" ShapeID="_x0000_i1081" DrawAspect="Content" ObjectID="_1465159719" r:id="rId103"/>
         </w:object>
       </w:r>
     </w:p>
@@ -9465,11 +9466,9 @@
           <v:shape id="_x0000_i1082" type="#_x0000_t75" style="width:81pt;height:42pt" o:ole="">
             <v:imagedata r:id="rId104" o:title=""/>
           </v:shape>
-          <o:OLEObject Type="Embed" ProgID="Equation.DSMT4" ShapeID="_x0000_i1082" DrawAspect="Content" ObjectID="_1465152431" r:id="rId105"/>
+          <o:OLEObject Type="Embed" ProgID="Equation.DSMT4" ShapeID="_x0000_i1082" DrawAspect="Content" ObjectID="_1465159720" r:id="rId105"/>
         </w:object>
       </w:r>
-      <w:bookmarkStart w:id="9" w:name="_GoBack"/>
-      <w:bookmarkEnd w:id="9"/>
     </w:p>
     <w:p>
       <w:pPr>
@@ -9486,7 +9485,7 @@
           <v:shape id="_x0000_i1083" type="#_x0000_t75" style="width:156pt;height:88.5pt" o:ole="">
             <v:imagedata r:id="rId106" o:title=""/>
           </v:shape>
-          <o:OLEObject Type="Embed" ProgID="Equation.DSMT4" ShapeID="_x0000_i1083" DrawAspect="Content" ObjectID="_1465152432" r:id="rId107"/>
+          <o:OLEObject Type="Embed" ProgID="Equation.DSMT4" ShapeID="_x0000_i1083" DrawAspect="Content" ObjectID="_1465159721" r:id="rId107"/>
         </w:object>
       </w:r>
     </w:p>
@@ -9519,7 +9518,7 @@
           <v:shape id="_x0000_i1084" type="#_x0000_t75" style="width:413.25pt;height:55.5pt" o:ole="">
             <v:imagedata r:id="rId108" o:title=""/>
           </v:shape>
-          <o:OLEObject Type="Embed" ProgID="Equation.DSMT4" ShapeID="_x0000_i1084" DrawAspect="Content" ObjectID="_1465152433" r:id="rId109"/>
+          <o:OLEObject Type="Embed" ProgID="Equation.DSMT4" ShapeID="_x0000_i1084" DrawAspect="Content" ObjectID="_1465159722" r:id="rId109"/>
         </w:object>
       </w:r>
     </w:p>
@@ -9567,7 +9566,7 @@
           <w:lang w:val="bg-BG"/>
         </w:rPr>
       </w:pPr>
-      <w:bookmarkStart w:id="10" w:name="_Toc391393030"/>
+      <w:bookmarkStart w:id="9" w:name="_Toc391393030"/>
       <w:r>
         <w:rPr>
           <w:rFonts w:asciiTheme="majorHAnsi" w:hAnsiTheme="majorHAnsi"/>
@@ -9592,7 +9591,7 @@
         </w:rPr>
         <w:t>А</w:t>
       </w:r>
-      <w:bookmarkEnd w:id="10"/>
+      <w:bookmarkEnd w:id="9"/>
     </w:p>
     <w:p>
       <w:pPr>
@@ -9651,17 +9650,61 @@
           <w:sz w:val="24"/>
           <w:szCs w:val="24"/>
         </w:rPr>
-        <w:t xml:space="preserve"> човека – да създадат някакъв вид заместител, който да може да прави голяма част от нещата, които сега се вършат от човека – именно</w:t>
-      </w:r>
-      <w:r>
-        <w:rPr>
-          <w:rFonts w:cstheme="minorHAnsi"/>
-          <w:sz w:val="24"/>
-          <w:szCs w:val="24"/>
-          <w:lang w:val="bg-BG"/>
-        </w:rPr>
-        <w:t xml:space="preserve"> разработки които да помогнат на хора инвалиди</w:t>
-      </w:r>
+        <w:t xml:space="preserve"> човека</w:t>
+      </w:r>
+      <w:r>
+        <w:rPr>
+          <w:rFonts w:cstheme="minorHAnsi"/>
+          <w:sz w:val="24"/>
+          <w:szCs w:val="24"/>
+        </w:rPr>
+        <w:t xml:space="preserve">. </w:t>
+      </w:r>
+      <w:r>
+        <w:rPr>
+          <w:rFonts w:cstheme="minorHAnsi"/>
+          <w:sz w:val="24"/>
+          <w:szCs w:val="24"/>
+          <w:lang w:val="bg-BG"/>
+        </w:rPr>
+        <w:t>С</w:t>
+      </w:r>
+      <w:r>
+        <w:rPr>
+          <w:rFonts w:cstheme="minorHAnsi"/>
+          <w:sz w:val="24"/>
+          <w:szCs w:val="24"/>
+        </w:rPr>
+        <w:t>ъзда</w:t>
+      </w:r>
+      <w:r>
+        <w:rPr>
+          <w:rFonts w:cstheme="minorHAnsi"/>
+          <w:sz w:val="24"/>
+          <w:szCs w:val="24"/>
+          <w:lang w:val="bg-BG"/>
+        </w:rPr>
+        <w:t xml:space="preserve">ването на </w:t>
+      </w:r>
+      <w:r>
+        <w:rPr>
+          <w:rFonts w:cstheme="minorHAnsi"/>
+          <w:sz w:val="24"/>
+          <w:szCs w:val="24"/>
+        </w:rPr>
+        <w:t>някакъв вид заместите</w:t>
+      </w:r>
+      <w:r>
+        <w:rPr>
+          <w:rFonts w:cstheme="minorHAnsi"/>
+          <w:sz w:val="24"/>
+          <w:szCs w:val="24"/>
+          <w:lang w:val="bg-BG"/>
+        </w:rPr>
+        <w:t>л на човешки органи би помогнало на много хора, които са останали инвалиди</w:t>
+      </w:r>
+      <w:bookmarkStart w:id="10" w:name="_GoBack"/>
+      <w:bookmarkEnd w:id="10"/>
       <w:r>
         <w:rPr>
           <w:rFonts w:cstheme="minorHAnsi"/>
@@ -9856,41 +9899,33 @@
           <w:sz w:val="24"/>
           <w:szCs w:val="24"/>
         </w:rPr>
-        <w:t xml:space="preserve"> на тази наука – изкуственият интелект. Друг аспект е създаването на софтуер, който да наподобява човек и да помага на хората по някакъв начин. Свързването на този софтуер с хардуер прави робот- домакиня. Има </w:t>
-      </w:r>
-      <w:r>
-        <w:rPr>
-          <w:rFonts w:cstheme="minorHAnsi"/>
-          <w:sz w:val="24"/>
-          <w:szCs w:val="24"/>
+        <w:t xml:space="preserve"> на тази наука – изкуственият интелект. Друг аспект е създаването на софтуер, който да наподобява човек и да помага на хората по някакъв начин. Свързването на този софтуер с хардуер прави робот- домакиня. Има такива проекти, дори работещи машини в света. Но нашия</w:t>
+      </w:r>
+      <w:r>
+        <w:rPr>
+          <w:rFonts w:cstheme="minorHAnsi"/>
+          <w:sz w:val="24"/>
+          <w:szCs w:val="24"/>
+          <w:lang w:val="bg-BG"/>
+        </w:rPr>
+        <w:t>т</w:t>
+      </w:r>
+      <w:r>
+        <w:rPr>
+          <w:rFonts w:cstheme="minorHAnsi"/>
+          <w:sz w:val="24"/>
+          <w:szCs w:val="24"/>
+        </w:rPr>
+        <w:t xml:space="preserve"> мозък има много </w:t>
+      </w:r>
+      <w:r>
+        <w:rPr>
+          <w:rFonts w:cstheme="minorHAnsi"/>
+          <w:sz w:val="24"/>
+          <w:szCs w:val="24"/>
+          <w:lang w:val="bg-BG"/>
         </w:rPr>
         <w:lastRenderedPageBreak/>
-        <w:t>такива проекти, дори работещи машини в света. Но нашия</w:t>
-      </w:r>
-      <w:r>
-        <w:rPr>
-          <w:rFonts w:cstheme="minorHAnsi"/>
-          <w:sz w:val="24"/>
-          <w:szCs w:val="24"/>
-          <w:lang w:val="bg-BG"/>
-        </w:rPr>
-        <w:t>т</w:t>
-      </w:r>
-      <w:r>
-        <w:rPr>
-          <w:rFonts w:cstheme="minorHAnsi"/>
-          <w:sz w:val="24"/>
-          <w:szCs w:val="24"/>
-        </w:rPr>
-        <w:t xml:space="preserve"> мозък има много </w:t>
-      </w:r>
-      <w:r>
-        <w:rPr>
-          <w:rFonts w:cstheme="minorHAnsi"/>
-          <w:sz w:val="24"/>
-          <w:szCs w:val="24"/>
-          <w:lang w:val="bg-BG"/>
-        </w:rPr>
         <w:t>по-</w:t>
       </w:r>
       <w:r>
@@ -10334,7 +10369,6 @@
           <w:sz w:val="28"/>
           <w:lang w:val="bg-BG"/>
         </w:rPr>
-        <w:lastRenderedPageBreak/>
         <w:t>Ресурси</w:t>
       </w:r>
       <w:bookmarkEnd w:id="11"/>
@@ -13668,7 +13702,7 @@
 </file>
 
 <file path=customXml/itemProps1.xml><?xml version="1.0" encoding="utf-8"?>
-<ds:datastoreItem xmlns:ds="http://schemas.openxmlformats.org/officeDocument/2006/customXml" ds:itemID="{FEB40FF2-8AB9-4756-91CB-C8ED7AF204E8}">
+<ds:datastoreItem xmlns:ds="http://schemas.openxmlformats.org/officeDocument/2006/customXml" ds:itemID="{1ACEDC36-ED9A-49FE-A874-E079EDAE57EF}">
   <ds:schemaRefs>
     <ds:schemaRef ds:uri="http://schemas.openxmlformats.org/officeDocument/2006/bibliography"/>
   </ds:schemaRefs>

</xml_diff>